<commit_message>
Added unit tests in init.h. Updated State Machine Diagram and Glossary
</commit_message>
<xml_diff>
--- a/Lab4/glossary.docx
+++ b/Lab4/glossary.docx
@@ -80,19 +80,7 @@
         <w:t>Проходження гри – процес, що триває, починаючи із обрання гравцем опції початку гри в меню</w:t>
       </w:r>
       <w:r>
-        <w:t xml:space="preserve"> і закінчуючи досягненням мотоциклом </w:t>
-      </w:r>
-      <w:r>
-        <w:t>фінішної прямої або зіткнення</w:t>
-      </w:r>
-      <w:r>
-        <w:t>м</w:t>
-      </w:r>
-      <w:r>
-        <w:t xml:space="preserve"> із перешкодою</w:t>
-      </w:r>
-      <w:r>
-        <w:t>.</w:t>
+        <w:t xml:space="preserve"> і закінчуючи досягненням мотоциклом фінішної прямої або зіткненням із перешкодою.</w:t>
       </w:r>
     </w:p>
     <w:p>
@@ -106,6 +94,22 @@
       </w:r>
       <w:r>
         <w:t xml:space="preserve"> За ненульової швидкості стрибок є криволінійним рухом.</w:t>
+      </w:r>
+    </w:p>
+    <w:p>
+      <w:r>
+        <w:t>Тік – 40 мс + 1-2 мс в залежності від швидкодії комп’ютера</w:t>
+      </w:r>
+      <w:r>
+        <w:t xml:space="preserve"> (виконуються обчислення координат, перевірка на зіткнення, обробка натискань клавіш користувачем, </w:t>
+      </w:r>
+      <w:proofErr w:type="spellStart"/>
+      <w:r>
+        <w:t>перезадання</w:t>
+      </w:r>
+      <w:proofErr w:type="spellEnd"/>
+      <w:r>
+        <w:t xml:space="preserve"> швидкості).</w:t>
       </w:r>
     </w:p>
     <w:p>

</xml_diff>